<commit_message>
updates the functional requirement document
</commit_message>
<xml_diff>
--- a/Functional Requirement Document.docx
+++ b/Functional Requirement Document.docx
@@ -368,7 +368,44 @@
         <w:t>Listings can have different visibility settings: Public, Private, Restricted, or Off.</w:t>
       </w:r>
     </w:p>
-    <w:p/>
+    <w:p>
+      <w:pPr>
+        <w:numPr>
+          <w:ilvl w:val="0"/>
+          <w:numId w:val="5"/>
+        </w:numPr>
+      </w:pPr>
+      <w:r>
+        <w:lastRenderedPageBreak/>
+        <w:t>Verified community member</w:t>
+      </w:r>
+      <w:r>
+        <w:t>s</w:t>
+      </w:r>
+      <w:r>
+        <w:t xml:space="preserve"> can post the servic</w:t>
+      </w:r>
+      <w:r>
+        <w:t>e by buying the service posting license</w:t>
+      </w:r>
+      <w:r>
+        <w:t xml:space="preserve"> through platform.</w:t>
+      </w:r>
+    </w:p>
+    <w:p>
+      <w:pPr>
+        <w:numPr>
+          <w:ilvl w:val="0"/>
+          <w:numId w:val="5"/>
+        </w:numPr>
+      </w:pPr>
+      <w:r>
+        <w:t>Anyone who is not a verified community member needs</w:t>
+      </w:r>
+      <w:r>
+        <w:t xml:space="preserve"> to contact us, buy the license and then can post the service.</w:t>
+      </w:r>
+    </w:p>
     <w:p>
       <w:pPr>
         <w:rPr>
@@ -811,7 +848,6 @@
           <w:b/>
           <w:bCs/>
         </w:rPr>
-        <w:lastRenderedPageBreak/>
         <w:t>3</w:t>
       </w:r>
       <w:r>
@@ -1137,6 +1173,7 @@
         </w:numPr>
       </w:pPr>
       <w:r>
+        <w:lastRenderedPageBreak/>
         <w:t>He cannot share his interest with the seller.</w:t>
       </w:r>
     </w:p>
@@ -1173,7 +1210,6 @@
         </w:numPr>
       </w:pPr>
       <w:r>
-        <w:lastRenderedPageBreak/>
         <w:t xml:space="preserve">He can also verify him/herself by </w:t>
       </w:r>
       <w:r>
@@ -1407,6 +1443,7 @@
     </w:p>
     <w:p>
       <w:r>
+        <w:lastRenderedPageBreak/>
         <w:t>        6. He can view the conversations with other verified community members or</w:t>
       </w:r>
     </w:p>
@@ -1417,7 +1454,6 @@
     </w:p>
     <w:p>
       <w:r>
-        <w:lastRenderedPageBreak/>
         <w:t>        7. He can post an item for sale(although not a new item)</w:t>
       </w:r>
     </w:p>

</xml_diff>